<commit_message>
Intro aangepast en indeling van de folders.
</commit_message>
<xml_diff>
--- a/INTRO/BB-Introductie van het vak.docx
+++ b/INTRO/BB-Introductie van het vak.docx
@@ -45,10 +45,7 @@
         <w:t>intensief</w:t>
       </w:r>
       <w:r>
-        <w:t xml:space="preserve"> aan de slag met Matlab. Matlab is een programmeeromgeving en programmeertaal. Deze cursus is zo ingericht dat je voortdurend aan de slag gaat met Matlab. Hieronder beschrijven we kort hoe de cursus is opgebouwd. Kijk ook eens op de volgende pagina voor ee</w:t>
-      </w:r>
-      <w:r>
-        <w:t>n schematisch weergave van de opbouw van dit vak.</w:t>
+        <w:t xml:space="preserve"> aan de slag met Matlab. Matlab is een programmeeromgeving en programmeertaal. Deze cursus is zo ingericht dat je voortdurend aan de slag gaat met Matlab. Hieronder beschrijven we kort hoe de cursus is opgebouwd. Kijk ook eens op de volgende pagina voor een schematisch weergave van de opbouw van dit vak.</w:t>
       </w:r>
     </w:p>
     <w:p>
@@ -81,10 +78,7 @@
         <w:t>Voor aanvang</w:t>
       </w:r>
       <w:r>
-        <w:t xml:space="preserve"> van het eerste practicum moet je Matlab hebben geïnstalleerd</w:t>
-      </w:r>
-      <w:r>
-        <w:t xml:space="preserve"> op jouw laptop!  </w:t>
+        <w:t xml:space="preserve"> van het eerste practicum moet je Matlab hebben geïnstalleerd op jouw laptop!  </w:t>
       </w:r>
       <w:hyperlink r:id="rId5" w:anchor="Matlab_installeren_op_eigen_computer" w:history="1">
         <w:r>
@@ -115,13 +109,26 @@
         <w:t>werken op zaal</w:t>
       </w:r>
       <w:r>
-        <w:t xml:space="preserve"> momenten (twee practica). Op die momenten zal een docent af en toe</w:t>
-      </w:r>
-      <w:r>
-        <w:t xml:space="preserve"> zaken voordoen in Matlab. Dat noemen we ee</w:t>
-      </w:r>
-      <w:r>
-        <w:t>n instructie moment. Na elke instructie ga je zelf weer aan de slag door verder te werken in de reader.</w:t>
+        <w:t xml:space="preserve"> momenten (twee practica). Op die momenten zal een docent af en toe zaken voordoen in Matlab. Dat noemen we een instructie moment. Na elke instructie ga je zelf weer aan de slag door verder te werken in de reader.</w:t>
+      </w:r>
+    </w:p>
+    <w:p>
+      <w:pPr>
+        <w:pStyle w:val="Kop2"/>
+      </w:pPr>
+      <w:r>
+        <w:t>Laptop</w:t>
+      </w:r>
+    </w:p>
+    <w:p>
+      <w:r>
+        <w:t>Elke lesactiviteit moet je werk</w:t>
+      </w:r>
+      <w:r>
+        <w:t>en op je eigen laptop</w:t>
+      </w:r>
+      <w:r>
+        <w:t>. Neem daarom altijd je laptop mee.</w:t>
       </w:r>
     </w:p>
     <w:p>
@@ -149,10 +156,7 @@
     </w:p>
     <w:p>
       <w:r>
-        <w:t>De reade</w:t>
-      </w:r>
-      <w:r>
-        <w:t>rs zijn zo geschreven dat je er actief mee aan de slag zal moeten gaan. Zo zal je met regelmaat in de tekst een opdracht zien (</w:t>
+        <w:t>De readers zijn zo geschreven dat je er actief mee aan de slag zal moeten gaan. Zo zal je met regelmaat in de tekst een opdracht zien (</w:t>
       </w:r>
       <w:r>
         <w:rPr>
@@ -176,10 +180,7 @@
     </w:p>
     <w:p>
       <w:r>
-        <w:t>Dit vak telt voor 40% * 5 ECTS = 2 ECTS</w:t>
-      </w:r>
-      <w:r>
-        <w:t xml:space="preserve"> mee. Dat betekent dat je verwacht wordt ongeveer 56 klokuren aan dit vak te besteden. Per week zijn dat gemiddeld ongeveer 11 klokuren. </w:t>
+        <w:t xml:space="preserve">Dit vak telt voor 40% * 5 ECTS = 2 ECTS mee. Dat betekent dat je verwacht wordt ongeveer 56 klokuren aan dit vak te besteden. Per week zijn dat gemiddeld ongeveer 11 klokuren. </w:t>
       </w:r>
     </w:p>
     <w:p>
@@ -199,10 +200,7 @@
         <w:spacing w:after="0"/>
       </w:pPr>
       <w:r>
-        <w:t>de b</w:t>
-      </w:r>
-      <w:r>
-        <w:t>roodnodige zelfstudie</w:t>
+        <w:t>de broodnodige zelfstudie</w:t>
       </w:r>
     </w:p>
     <w:p>
@@ -240,10 +238,7 @@
     </w:p>
     <w:p>
       <w:r>
-        <w:t>Week 1 tot en met 4</w:t>
-      </w:r>
-      <w:r>
-        <w:t xml:space="preserve"> ontvang je via je </w:t>
+        <w:t xml:space="preserve">Week 1 tot en met 4 ontvang je via je </w:t>
       </w:r>
       <w:proofErr w:type="spellStart"/>
       <w:r>
@@ -264,35 +259,12 @@
         <w:t>@student.hhs.nl) een week-</w:t>
       </w:r>
       <w:r>
-        <w:t>eindopdracht. Deze opdracht bestaat uit meerkeuze vrage</w:t>
-      </w:r>
-      <w:r>
-        <w:t xml:space="preserve">n </w:t>
-      </w:r>
-      <w:bookmarkStart w:id="0" w:name="_GoBack"/>
-      <w:bookmarkEnd w:id="0"/>
-      <w:r>
-        <w:t xml:space="preserve">en Matlab opdrachten. Die  moet je in Matlab maken. Je hebt dan tot en met de woensdag in de week daarna (tot en met </w:t>
-      </w:r>
-      <w:r>
-        <w:t>23:59u) om de opdracht in te leveren. Het inleveren van deze week-</w:t>
-      </w:r>
-      <w:r>
-        <w:t>eindopdracht doe je via Blackboard.</w:t>
-      </w:r>
-    </w:p>
-    <w:p>
-      <w:r>
-        <w:t>Het zorgvuldig maken van de week-eind</w:t>
-      </w:r>
-      <w:r>
-        <w:t>opdracht</w:t>
-      </w:r>
-      <w:r>
-        <w:t>en is het de beste voorbereiding op het tentamen. De week-</w:t>
-      </w:r>
-      <w:r>
-        <w:t>eindopdrachten worden door ons nagekeken en je krijgt er een cijfer voor.</w:t>
+        <w:t>eindopdracht. Deze opdracht bestaat uit meerkeuze vragen en Matlab opdrachten. Die  moet je in Matlab maken. Je hebt dan tot en met de woensdag in de week daarna (tot en met 23:59u) om de opdracht in te leveren. Het inleveren van deze week-eindopdracht doe je via Blackboard.</w:t>
+      </w:r>
+    </w:p>
+    <w:p>
+      <w:r>
+        <w:t>Het zorgvuldig maken van de week-eindopdrachten is het de beste voorbereiding op het tentamen. De week-eindopdrachten worden door ons nagekeken en je krijgt er een cijfer voor.</w:t>
       </w:r>
     </w:p>
     <w:p>
@@ -306,10 +278,7 @@
     </w:p>
     <w:p>
       <w:r>
-        <w:t>Het cijfer voor de eindopdrachten telt mee als bonus. Als je alle weekeindopdrachten goed maakt, kun je 1 bonuspunt ver</w:t>
-      </w:r>
-      <w:r>
-        <w:t xml:space="preserve">dienen. Dat bonuspunt wordt bij je tentamencijfer opgeteld (zie kopje Tentamen). </w:t>
+        <w:t xml:space="preserve">Het cijfer voor de eindopdrachten telt mee als bonus. Als je alle weekeindopdrachten goed maakt, kun je 1 bonuspunt verdienen. Dat bonuspunt wordt bij je tentamencijfer opgeteld (zie kopje Tentamen). </w:t>
       </w:r>
     </w:p>
     <w:p>
@@ -324,13 +293,7 @@
     </w:p>
     <w:p>
       <w:r>
-        <w:t>Wij leveren bij elke eindopdracht een hulp-bestand aan dat je moet uitvoeren in Matlab. Dat bestand pakt de door jou gemaakte vragen en</w:t>
-      </w:r>
-      <w:r>
-        <w:t xml:space="preserve"> opdrachten in (in een zip-bestand). Dat specifieke zipbestand moet je inleveren via Blackboard.  Let op! Je mag foldernamen en bestands</w:t>
-      </w:r>
-      <w:r>
-        <w:t>namen, door ons gemaakt, niet aanpassen!</w:t>
+        <w:t>Wij leveren bij elke eindopdracht een hulp-bestand aan dat je moet uitvoeren in Matlab. Dat bestand pakt de door jou gemaakte vragen en opdrachten in (in een zip-bestand). Dat specifieke zipbestand moet je inleveren via Blackboard.  Let op! Je mag foldernamen en bestandsnamen, door ons gemaakt, niet aanpassen!</w:t>
       </w:r>
     </w:p>
     <w:p>
@@ -344,28 +307,24 @@
     </w:p>
     <w:p>
       <w:r>
-        <w:t>In lesweek 5 is er een toets waar je, m.b.v. Matlab, vragen en opdracht</w:t>
-      </w:r>
-      <w:r>
-        <w:t>en zal moeten uitvoeren. De stof van het tentamen is  afkomstig uit de week eindopdrachten. Als je de week eindopdrachten hebt gemaakt, weet je ook wat voor vragen je kunt verwachten op het tentamen.</w:t>
-      </w:r>
-    </w:p>
-    <w:p>
-      <w:r>
+        <w:t>In lesweek 5 is er een toets waar je, m.b.v. Matlab, vragen en opdrachten zal moeten uitvoeren. De stof van het tentamen is  afkomstig uit de week eindopdrachten. Als je de week eindopdrachten hebt gemaakt, weet je ook wat voor vragen je kunt verwachten op het tentamen.</w:t>
+      </w:r>
+    </w:p>
+    <w:p>
+      <w:pPr>
         <w:rPr>
           <w:b/>
           <w:bCs/>
           <w:color w:val="FF0000"/>
         </w:rPr>
-        <w:t>In tegenstelling tot wat in het OER staat is er in leswe</w:t>
-      </w:r>
+      </w:pPr>
       <w:r>
         <w:rPr>
           <w:b/>
           <w:bCs/>
           <w:color w:val="FF0000"/>
         </w:rPr>
-        <w:t xml:space="preserve">ek 10 GEEN </w:t>
+        <w:t xml:space="preserve">In tegenstelling tot wat in het OER staat is er in lesweek 10 GEEN </w:t>
       </w:r>
       <w:proofErr w:type="spellStart"/>
       <w:r>
@@ -389,6 +348,21 @@
     <w:p>
       <w:pPr>
         <w:pStyle w:val="Kop2"/>
+      </w:pPr>
+      <w:r>
+        <w:t>Oefententamen</w:t>
+      </w:r>
+    </w:p>
+    <w:p>
+      <w:r>
+        <w:t>In lesweek 4 zetten wij een oefententamen op Blackboard. Die kun je tot 2 dagen voor aanvang van het tentamen inleveren. Wij kijken deze dan als extraatje voor je na.</w:t>
+      </w:r>
+      <w:bookmarkStart w:id="0" w:name="_GoBack"/>
+      <w:bookmarkEnd w:id="0"/>
+    </w:p>
+    <w:p>
+      <w:pPr>
+        <w:pStyle w:val="Kop2"/>
         <w:jc w:val="both"/>
       </w:pPr>
       <w:r>
@@ -425,10 +399,7 @@
       </w:r>
       <w:proofErr w:type="spellEnd"/>
       <w:r>
-        <w:t xml:space="preserve"> = 1-</w:t>
-      </w:r>
-      <w:r>
-        <w:t>4). De berekening van het tentamencijfer is als volgt:</w:t>
+        <w:t xml:space="preserve"> = 1-4). De berekening van het tentamencijfer is als volgt:</w:t>
       </w:r>
     </w:p>
     <w:p>
@@ -475,14 +446,7 @@
                       <w:rFonts w:ascii="Cambria Math" w:hAnsi="Cambria Math"/>
                       <w:sz w:val="18"/>
                     </w:rPr>
-                    <m:t>wk</m:t>
-                  </m:r>
-                  <m:r>
-                    <w:rPr>
-                      <w:rFonts w:ascii="Cambria Math" w:hAnsi="Cambria Math"/>
-                      <w:sz w:val="18"/>
-                    </w:rPr>
-                    <m:t>=1</m:t>
+                    <m:t>wk=1</m:t>
                   </m:r>
                 </m:sub>
                 <m:sup>
@@ -491,21 +455,7 @@
                       <w:rFonts w:ascii="Cambria Math" w:hAnsi="Cambria Math"/>
                       <w:sz w:val="18"/>
                     </w:rPr>
-                    <m:t>k</m:t>
-                  </m:r>
-                  <m:r>
-                    <w:rPr>
-                      <w:rFonts w:ascii="Cambria Math" w:hAnsi="Cambria Math"/>
-                      <w:sz w:val="18"/>
-                    </w:rPr>
-                    <m:t>=</m:t>
-                  </m:r>
-                  <m:r>
-                    <w:rPr>
-                      <w:rFonts w:ascii="Cambria Math" w:hAnsi="Cambria Math"/>
-                      <w:sz w:val="18"/>
-                    </w:rPr>
-                    <m:t>4</m:t>
+                    <m:t>k=4</m:t>
                   </m:r>
                 </m:sup>
                 <m:e>
@@ -579,14 +529,7 @@
                                   <w:rFonts w:ascii="Cambria Math" w:hAnsi="Cambria Math"/>
                                   <w:sz w:val="18"/>
                                 </w:rPr>
-                                <m:t>-</m:t>
-                              </m:r>
-                              <m:r>
-                                <w:rPr>
-                                  <w:rFonts w:ascii="Cambria Math" w:hAnsi="Cambria Math"/>
-                                  <w:sz w:val="18"/>
-                                </w:rPr>
-                                <m:t>1</m:t>
+                                <m:t>-1</m:t>
                               </m:r>
                             </m:e>
                           </m:d>
@@ -606,14 +549,7 @@
                           <w:rFonts w:ascii="Cambria Math" w:hAnsi="Cambria Math"/>
                           <w:sz w:val="18"/>
                         </w:rPr>
-                        <m:t>∙</m:t>
-                      </m:r>
-                      <m:r>
-                        <w:rPr>
-                          <w:rFonts w:ascii="Cambria Math" w:hAnsi="Cambria Math"/>
-                          <w:sz w:val="18"/>
-                        </w:rPr>
-                        <m:t>k</m:t>
+                        <m:t>∙k</m:t>
                       </m:r>
                     </m:e>
                   </m:d>
@@ -668,21 +604,7 @@
               <w:rFonts w:ascii="Cambria Math" w:hAnsi="Cambria Math"/>
               <w:sz w:val="18"/>
             </w:rPr>
-            <m:t>=</m:t>
-          </m:r>
-          <m:r>
-            <w:rPr>
-              <w:rFonts w:ascii="Cambria Math" w:hAnsi="Cambria Math"/>
-              <w:sz w:val="18"/>
-            </w:rPr>
-            <m:t>eindcijfe</m:t>
-          </m:r>
-          <m:r>
-            <w:rPr>
-              <w:rFonts w:ascii="Cambria Math" w:hAnsi="Cambria Math"/>
-              <w:sz w:val="18"/>
-            </w:rPr>
-            <m:t>r</m:t>
+            <m:t>=eindcijfer</m:t>
           </m:r>
         </m:oMath>
       </m:oMathPara>
@@ -729,10 +651,7 @@
         </w:r>
       </w:hyperlink>
       <w:r>
-        <w:t xml:space="preserve">) of kom bij mij langs </w:t>
-      </w:r>
-      <w:r>
-        <w:t>(RZ 2.17.1).</w:t>
+        <w:t>) of kom bij mij langs (RZ 2.17.1).</w:t>
       </w:r>
     </w:p>
     <w:p>

</xml_diff>

<commit_message>
Instructie documenten voorzien van update.
</commit_message>
<xml_diff>
--- a/INTRO/BB-Introductie van het vak.docx
+++ b/INTRO/BB-Introductie van het vak.docx
@@ -80,7 +80,7 @@
       <w:r>
         <w:t xml:space="preserve"> van het eerste practicum moet je Matlab hebben geïnstalleerd op jouw laptop!  </w:t>
       </w:r>
-      <w:hyperlink r:id="rId5" w:anchor="Matlab_installeren_op_eigen_computer" w:history="1">
+      <w:hyperlink r:id="rId7" w:anchor="Matlab_installeren_op_eigen_computer" w:history="1">
         <w:r>
           <w:rPr>
             <w:rStyle w:val="InternetLink"/>
@@ -111,14 +111,11 @@
       <w:r>
         <w:t xml:space="preserve"> momenten (twee practica). Op die momenten zal een docent af en toe zaken voordoen in Matlab. Dat noemen we een instructie moment. Na elke instructie ga je zelf weer aan de slag door verder te werken in de reader.</w:t>
       </w:r>
-    </w:p>
-    <w:p>
-      <w:pPr>
-        <w:pStyle w:val="Kop2"/>
-      </w:pPr>
-      <w:r>
-        <w:t>Laptop</w:t>
-      </w:r>
+      <w:r>
+        <w:t xml:space="preserve"> </w:t>
+      </w:r>
+      <w:bookmarkStart w:id="0" w:name="_GoBack"/>
+      <w:bookmarkEnd w:id="0"/>
     </w:p>
     <w:p>
       <w:r>
@@ -156,17 +153,7 @@
     </w:p>
     <w:p>
       <w:r>
-        <w:t>De readers zijn zo geschreven dat je er actief mee aan de slag zal moeten gaan. Zo zal je met regelmaat in de tekst een opdracht zien (</w:t>
-      </w:r>
-      <w:r>
-        <w:rPr>
-          <w:b/>
-          <w:bCs/>
-        </w:rPr>
-        <w:t>dikgedrukt</w:t>
-      </w:r>
-      <w:r>
-        <w:t>) en bevat elk hoofdstuk oefeningen die jij moet maken.</w:t>
+        <w:t>De readers zijn zo geschreven dat je er actief mee aan de slag zal moeten gaan. Zo zal je met regelmaat in de tekst een opdracht zien en bevat elk hoofdstuk oefeningen die jij moet maken.</w:t>
       </w:r>
     </w:p>
     <w:p>
@@ -256,10 +243,10 @@
         <w:t>&lt;studentnummer&gt;</w:t>
       </w:r>
       <w:r>
-        <w:t>@student.hhs.nl) een week-</w:t>
-      </w:r>
-      <w:r>
-        <w:t>eindopdracht. Deze opdracht bestaat uit meerkeuze vragen en Matlab opdrachten. Die  moet je in Matlab maken. Je hebt dan tot en met de woensdag in de week daarna (tot en met 23:59u) om de opdracht in te leveren. Het inleveren van deze week-eindopdracht doe je via Blackboard.</w:t>
+        <w:t xml:space="preserve">@student.hhs.nl) een week-eindopdracht. Deze opdracht bestaat uit meerkeuze vragen </w:t>
+      </w:r>
+      <w:r>
+        <w:t>en Matlab opdrachten. Die  moet je in Matlab maken. Je hebt dan tot en met de woensdag in de week daarna (tot en met 23:59u) om de opdracht in te leveren. Het inleveren van deze week-eindopdracht doe je via Blackboard.</w:t>
       </w:r>
     </w:p>
     <w:p>
@@ -357,8 +344,6 @@
       <w:r>
         <w:t>In lesweek 4 zetten wij een oefententamen op Blackboard. Die kun je tot 2 dagen voor aanvang van het tentamen inleveren. Wij kijken deze dan als extraatje voor je na.</w:t>
       </w:r>
-      <w:bookmarkStart w:id="0" w:name="_GoBack"/>
-      <w:bookmarkEnd w:id="0"/>
     </w:p>
     <w:p>
       <w:pPr>
@@ -621,6 +606,7 @@
     <w:p>
       <w:pPr>
         <w:sectPr>
+          <w:headerReference w:type="default" r:id="rId8"/>
           <w:pgSz w:w="11906" w:h="16838"/>
           <w:pgMar w:top="720" w:right="480" w:bottom="720" w:left="488" w:header="0" w:footer="0" w:gutter="0"/>
           <w:cols w:num="2" w:space="708" w:equalWidth="0">
@@ -642,7 +628,7 @@
       <w:r>
         <w:t xml:space="preserve"> (</w:t>
       </w:r>
-      <w:hyperlink r:id="rId6">
+      <w:hyperlink r:id="rId9">
         <w:r>
           <w:rPr>
             <w:rStyle w:val="InternetLink"/>
@@ -687,7 +673,7 @@
                     </pic:cNvPicPr>
                   </pic:nvPicPr>
                   <pic:blipFill>
-                    <a:blip r:embed="rId7"/>
+                    <a:blip r:embed="rId10"/>
                     <a:stretch>
                       <a:fillRect/>
                     </a:stretch>
@@ -723,6 +709,119 @@
     </w:sectPr>
   </w:body>
 </w:document>
+</file>
+
+<file path=word/endnotes.xml><?xml version="1.0" encoding="utf-8"?>
+<w:endnotes xmlns:wpc="http://schemas.microsoft.com/office/word/2010/wordprocessingCanvas" xmlns:mc="http://schemas.openxmlformats.org/markup-compatibility/2006" xmlns:o="urn:schemas-microsoft-com:office:office" xmlns:r="http://schemas.openxmlformats.org/officeDocument/2006/relationships" xmlns:m="http://schemas.openxmlformats.org/officeDocument/2006/math" xmlns:v="urn:schemas-microsoft-com:vml" xmlns:wp14="http://schemas.microsoft.com/office/word/2010/wordprocessingDrawing" xmlns:wp="http://schemas.openxmlformats.org/drawingml/2006/wordprocessingDrawing" xmlns:w10="urn:schemas-microsoft-com:office:word" xmlns:w="http://schemas.openxmlformats.org/wordprocessingml/2006/main" xmlns:w14="http://schemas.microsoft.com/office/word/2010/wordml" xmlns:w15="http://schemas.microsoft.com/office/word/2012/wordml" xmlns:wpg="http://schemas.microsoft.com/office/word/2010/wordprocessingGroup" xmlns:wpi="http://schemas.microsoft.com/office/word/2010/wordprocessingInk" xmlns:wne="http://schemas.microsoft.com/office/word/2006/wordml" xmlns:wps="http://schemas.microsoft.com/office/word/2010/wordprocessingShape" mc:Ignorable="w14 w15 wp14">
+  <w:endnote w:type="separator" w:id="-1">
+    <w:p>
+      <w:pPr>
+        <w:spacing w:after="0" w:line="240" w:lineRule="auto"/>
+      </w:pPr>
+      <w:r>
+        <w:separator/>
+      </w:r>
+    </w:p>
+  </w:endnote>
+  <w:endnote w:type="continuationSeparator" w:id="0">
+    <w:p>
+      <w:pPr>
+        <w:spacing w:after="0" w:line="240" w:lineRule="auto"/>
+      </w:pPr>
+      <w:r>
+        <w:continuationSeparator/>
+      </w:r>
+    </w:p>
+  </w:endnote>
+</w:endnotes>
+</file>
+
+<file path=word/footnotes.xml><?xml version="1.0" encoding="utf-8"?>
+<w:footnotes xmlns:wpc="http://schemas.microsoft.com/office/word/2010/wordprocessingCanvas" xmlns:mc="http://schemas.openxmlformats.org/markup-compatibility/2006" xmlns:o="urn:schemas-microsoft-com:office:office" xmlns:r="http://schemas.openxmlformats.org/officeDocument/2006/relationships" xmlns:m="http://schemas.openxmlformats.org/officeDocument/2006/math" xmlns:v="urn:schemas-microsoft-com:vml" xmlns:wp14="http://schemas.microsoft.com/office/word/2010/wordprocessingDrawing" xmlns:wp="http://schemas.openxmlformats.org/drawingml/2006/wordprocessingDrawing" xmlns:w10="urn:schemas-microsoft-com:office:word" xmlns:w="http://schemas.openxmlformats.org/wordprocessingml/2006/main" xmlns:w14="http://schemas.microsoft.com/office/word/2010/wordml" xmlns:w15="http://schemas.microsoft.com/office/word/2012/wordml" xmlns:wpg="http://schemas.microsoft.com/office/word/2010/wordprocessingGroup" xmlns:wpi="http://schemas.microsoft.com/office/word/2010/wordprocessingInk" xmlns:wne="http://schemas.microsoft.com/office/word/2006/wordml" xmlns:wps="http://schemas.microsoft.com/office/word/2010/wordprocessingShape" mc:Ignorable="w14 w15 wp14">
+  <w:footnote w:type="separator" w:id="-1">
+    <w:p>
+      <w:pPr>
+        <w:spacing w:after="0" w:line="240" w:lineRule="auto"/>
+      </w:pPr>
+      <w:r>
+        <w:separator/>
+      </w:r>
+    </w:p>
+  </w:footnote>
+  <w:footnote w:type="continuationSeparator" w:id="0">
+    <w:p>
+      <w:pPr>
+        <w:spacing w:after="0" w:line="240" w:lineRule="auto"/>
+      </w:pPr>
+      <w:r>
+        <w:continuationSeparator/>
+      </w:r>
+    </w:p>
+  </w:footnote>
+</w:footnotes>
+</file>
+
+<file path=word/header1.xml><?xml version="1.0" encoding="utf-8"?>
+<w:hdr xmlns:wpc="http://schemas.microsoft.com/office/word/2010/wordprocessingCanvas" xmlns:mc="http://schemas.openxmlformats.org/markup-compatibility/2006" xmlns:o="urn:schemas-microsoft-com:office:office" xmlns:r="http://schemas.openxmlformats.org/officeDocument/2006/relationships" xmlns:m="http://schemas.openxmlformats.org/officeDocument/2006/math" xmlns:v="urn:schemas-microsoft-com:vml" xmlns:wp14="http://schemas.microsoft.com/office/word/2010/wordprocessingDrawing" xmlns:wp="http://schemas.openxmlformats.org/drawingml/2006/wordprocessingDrawing" xmlns:w10="urn:schemas-microsoft-com:office:word" xmlns:w="http://schemas.openxmlformats.org/wordprocessingml/2006/main" xmlns:w14="http://schemas.microsoft.com/office/word/2010/wordml" xmlns:w15="http://schemas.microsoft.com/office/word/2012/wordml" xmlns:wpg="http://schemas.microsoft.com/office/word/2010/wordprocessingGroup" xmlns:wpi="http://schemas.microsoft.com/office/word/2010/wordprocessingInk" xmlns:wne="http://schemas.microsoft.com/office/word/2006/wordml" xmlns:wps="http://schemas.microsoft.com/office/word/2010/wordprocessingShape" mc:Ignorable="w14 w15 wp14">
+  <w:p>
+    <w:pPr>
+      <w:pStyle w:val="Koptekst"/>
+      <w:jc w:val="center"/>
+    </w:pPr>
+  </w:p>
+  <w:p>
+    <w:pPr>
+      <w:pStyle w:val="Koptekst"/>
+      <w:jc w:val="right"/>
+      <w:rPr>
+        <w:i/>
+        <w:color w:val="A6A6A6" w:themeColor="background1" w:themeShade="A6"/>
+        <w:sz w:val="20"/>
+      </w:rPr>
+    </w:pPr>
+    <w:r>
+      <w:rPr>
+        <w:i/>
+        <w:color w:val="A6A6A6" w:themeColor="background1" w:themeShade="A6"/>
+        <w:sz w:val="20"/>
+      </w:rPr>
+      <w:fldChar w:fldCharType="begin"/>
+    </w:r>
+    <w:r>
+      <w:rPr>
+        <w:i/>
+        <w:color w:val="A6A6A6" w:themeColor="background1" w:themeShade="A6"/>
+        <w:sz w:val="20"/>
+      </w:rPr>
+      <w:instrText xml:space="preserve"> TIME \@ "dddd d MMMM yyyy" </w:instrText>
+    </w:r>
+    <w:r>
+      <w:rPr>
+        <w:i/>
+        <w:color w:val="A6A6A6" w:themeColor="background1" w:themeShade="A6"/>
+        <w:sz w:val="20"/>
+      </w:rPr>
+      <w:fldChar w:fldCharType="separate"/>
+    </w:r>
+    <w:r>
+      <w:rPr>
+        <w:i/>
+        <w:noProof/>
+        <w:color w:val="A6A6A6" w:themeColor="background1" w:themeShade="A6"/>
+        <w:sz w:val="20"/>
+      </w:rPr>
+      <w:t>vrijdag 17 november 2017</w:t>
+    </w:r>
+    <w:r>
+      <w:rPr>
+        <w:i/>
+        <w:color w:val="A6A6A6" w:themeColor="background1" w:themeShade="A6"/>
+        <w:sz w:val="20"/>
+      </w:rPr>
+      <w:fldChar w:fldCharType="end"/>
+    </w:r>
+  </w:p>
+</w:hdr>
 </file>
 
 <file path=word/numbering.xml><?xml version="1.0" encoding="utf-8"?>
@@ -1606,6 +1705,58 @@
       <w:szCs w:val="56"/>
     </w:rPr>
   </w:style>
+  <w:style w:type="paragraph" w:styleId="Koptekst">
+    <w:name w:val="header"/>
+    <w:basedOn w:val="Standaard"/>
+    <w:link w:val="KoptekstChar"/>
+    <w:uiPriority w:val="99"/>
+    <w:unhideWhenUsed/>
+    <w:rsid w:val="005D3A86"/>
+    <w:pPr>
+      <w:tabs>
+        <w:tab w:val="center" w:pos="4536"/>
+        <w:tab w:val="right" w:pos="9072"/>
+      </w:tabs>
+      <w:spacing w:after="0" w:line="240" w:lineRule="auto"/>
+    </w:pPr>
+  </w:style>
+  <w:style w:type="character" w:customStyle="1" w:styleId="KoptekstChar">
+    <w:name w:val="Koptekst Char"/>
+    <w:basedOn w:val="Standaardalinea-lettertype"/>
+    <w:link w:val="Koptekst"/>
+    <w:uiPriority w:val="99"/>
+    <w:rsid w:val="005D3A86"/>
+    <w:rPr>
+      <w:color w:val="00000A"/>
+      <w:sz w:val="22"/>
+    </w:rPr>
+  </w:style>
+  <w:style w:type="paragraph" w:styleId="Voettekst">
+    <w:name w:val="footer"/>
+    <w:basedOn w:val="Standaard"/>
+    <w:link w:val="VoettekstChar"/>
+    <w:uiPriority w:val="99"/>
+    <w:unhideWhenUsed/>
+    <w:rsid w:val="005D3A86"/>
+    <w:pPr>
+      <w:tabs>
+        <w:tab w:val="center" w:pos="4536"/>
+        <w:tab w:val="right" w:pos="9072"/>
+      </w:tabs>
+      <w:spacing w:after="0" w:line="240" w:lineRule="auto"/>
+    </w:pPr>
+  </w:style>
+  <w:style w:type="character" w:customStyle="1" w:styleId="VoettekstChar">
+    <w:name w:val="Voettekst Char"/>
+    <w:basedOn w:val="Standaardalinea-lettertype"/>
+    <w:link w:val="Voettekst"/>
+    <w:uiPriority w:val="99"/>
+    <w:rsid w:val="005D3A86"/>
+    <w:rPr>
+      <w:color w:val="00000A"/>
+      <w:sz w:val="22"/>
+    </w:rPr>
+  </w:style>
 </w:styles>
 </file>
 

</xml_diff>